<commit_message>
Added Barinider's Second Article
</commit_message>
<xml_diff>
--- a/Obesity Article.docx
+++ b/Obesity Article.docx
@@ -40,8 +40,8 @@
         </w:rPr>
         <w:drawing>
           <wp:inline distT="0" distB="0" distL="0" distR="0">
-            <wp:extent cx="1494932" cy="3273460"/>
-            <wp:effectExtent l="0" t="0" r="0" b="3175"/>
+            <wp:extent cx="2038350" cy="4463384"/>
+            <wp:effectExtent l="0" t="0" r="0" b="0"/>
             <wp:docPr id="1" name="Picture 1" descr="https://scontent-sea1-1.xx.fbcdn.net/v/t35.0-12/22217960_10155768381023792_600466367_o.jpg?oh=889eb1a9d25e72b8e9ee5417ddc063ea&amp;oe=59D32C5D"/>
             <wp:cNvGraphicFramePr>
               <a:graphicFrameLocks xmlns:a="http://schemas.openxmlformats.org/drawingml/2006/main" noChangeAspect="1"/>
@@ -71,7 +71,7 @@
                   <pic:spPr bwMode="auto">
                     <a:xfrm>
                       <a:off x="0" y="0"/>
-                      <a:ext cx="1508943" cy="3304141"/>
+                      <a:ext cx="2042617" cy="4472727"/>
                     </a:xfrm>
                     <a:prstGeom prst="rect">
                       <a:avLst/>
@@ -87,18 +87,76 @@
           </wp:inline>
         </w:drawing>
       </w:r>
+      <w:bookmarkStart w:id="0" w:name="_GoBack"/>
+      <w:r>
+        <w:rPr>
+          <w:noProof/>
+        </w:rPr>
+        <w:drawing>
+          <wp:inline distT="0" distB="0" distL="0" distR="0" wp14:anchorId="30672D5C">
+            <wp:extent cx="2036445" cy="4462780"/>
+            <wp:effectExtent l="0" t="0" r="1905" b="0"/>
+            <wp:docPr id="4" name="Picture 4"/>
+            <wp:cNvGraphicFramePr>
+              <a:graphicFrameLocks xmlns:a="http://schemas.openxmlformats.org/drawingml/2006/main" noChangeAspect="1"/>
+            </wp:cNvGraphicFramePr>
+            <a:graphic xmlns:a="http://schemas.openxmlformats.org/drawingml/2006/main">
+              <a:graphicData uri="http://schemas.openxmlformats.org/drawingml/2006/picture">
+                <pic:pic xmlns:pic="http://schemas.openxmlformats.org/drawingml/2006/picture">
+                  <pic:nvPicPr>
+                    <pic:cNvPr id="0" name="Picture 4"/>
+                    <pic:cNvPicPr>
+                      <a:picLocks noChangeAspect="1" noChangeArrowheads="1"/>
+                    </pic:cNvPicPr>
+                  </pic:nvPicPr>
+                  <pic:blipFill>
+                    <a:blip r:embed="rId5">
+                      <a:extLst>
+                        <a:ext uri="{28A0092B-C50C-407E-A947-70E740481C1C}">
+                          <a14:useLocalDpi xmlns:a14="http://schemas.microsoft.com/office/drawing/2010/main" val="0"/>
+                        </a:ext>
+                      </a:extLst>
+                    </a:blip>
+                    <a:srcRect/>
+                    <a:stretch>
+                      <a:fillRect/>
+                    </a:stretch>
+                  </pic:blipFill>
+                  <pic:spPr bwMode="auto">
+                    <a:xfrm>
+                      <a:off x="0" y="0"/>
+                      <a:ext cx="2036445" cy="4462780"/>
+                    </a:xfrm>
+                    <a:prstGeom prst="rect">
+                      <a:avLst/>
+                    </a:prstGeom>
+                    <a:noFill/>
+                  </pic:spPr>
+                </pic:pic>
+              </a:graphicData>
+            </a:graphic>
+          </wp:inline>
+        </w:drawing>
+      </w:r>
+      <w:bookmarkEnd w:id="0"/>
     </w:p>
     <w:p>
       <w:r>
-        <w:t>Now, you might ask:</w:t>
+        <w:t xml:space="preserve">Now, you might ask, </w:t>
+      </w:r>
+      <w:r>
+        <w:t>“But, there were busses in 2007 as well, what’s different now?”</w:t>
       </w:r>
     </w:p>
     <w:p>
-      <w:pPr>
-        <w:jc w:val="center"/>
-      </w:pPr>
-      <w:r>
-        <w:t>“But, there were busses in 2007 as well, what’s different now?”</w:t>
+      <w:r>
+        <w:t xml:space="preserve">A completely valid question for which there is a very logical answer. </w:t>
+      </w:r>
+      <w:r>
+        <w:t xml:space="preserve">The famous economist, Milton Freidman has shown that this is due to </w:t>
+      </w:r>
+      <w:r>
+        <w:t>the terrible economy. He states,</w:t>
       </w:r>
     </w:p>
     <w:p>
@@ -106,10 +164,7 @@
         <w:ind w:firstLine="720"/>
       </w:pPr>
       <w:r>
-        <w:t xml:space="preserve">A completely valid question for which there is a very logical answer. </w:t>
-      </w:r>
-      <w:r>
-        <w:t xml:space="preserve">The famous economist, Milton Freidman has shown that this is due to the terrible economy. He states “Due to the economic downtown over the past decade, families have had to resort to using McDonalds as a primary source of nutrition due to their low, low prices. This has caused an exponential increase in weight amongst children. </w:t>
+        <w:t xml:space="preserve">“Due to the economic downtown over the past decade, families have had to resort to using McDonalds as a primary source of nutrition due to their low, low prices. This has caused an exponential increase in weight amongst children. </w:t>
       </w:r>
       <w:r>
         <w:t>Now, obviously you cannot expect families to stop feeding their children and, because all they can afford is McDonalds</w:t>
@@ -127,10 +182,19 @@
         <w:t>-only</w:t>
       </w:r>
       <w:r>
-        <w:t xml:space="preserve"> diet”. Since Friedman is an economist, he obviously isn’t wrong.</w:t>
+        <w:t xml:space="preserve"> diet”. </w:t>
       </w:r>
     </w:p>
     <w:p>
+      <w:pPr>
+        <w:ind w:firstLine="720"/>
+      </w:pPr>
+      <w:r>
+        <w:lastRenderedPageBreak/>
+        <w:t>Since Friedman is an economist, he obviously isn’t wrong.</w:t>
+      </w:r>
+    </w:p>
+    <w:p>
       <w:r>
         <w:tab/>
         <w:t xml:space="preserve">Luckily, a group of astute students from Simon Fraser University have thought of a brilliant way to remedy this issue and save our futures. They have developed a “human bus” that clusters students living together in groups and then creates optimized walking routes for them. Since the initial release of this platform, there has been a 10000% decrease in obesity! It is a </w:t>
@@ -144,7 +208,6 @@
     </w:p>
     <w:p>
       <w:r>
-        <w:lastRenderedPageBreak/>
         <w:tab/>
         <w:t xml:space="preserve">In the age of </w:t>
       </w:r>
@@ -169,8 +232,6 @@
       <w:r>
         <w:t xml:space="preserve"> to our children</w:t>
       </w:r>
-      <w:bookmarkStart w:id="0" w:name="_GoBack"/>
-      <w:bookmarkEnd w:id="0"/>
       <w:r>
         <w:t xml:space="preserve"> has been contained thanks </w:t>
       </w:r>

</xml_diff>